<commit_message>
Added title to Test Scripts
</commit_message>
<xml_diff>
--- a/DefiantWorldsGame/Testing/Test Scripts 1&3.docx
+++ b/DefiantWorldsGame/Testing/Test Scripts 1&3.docx
@@ -29,6 +29,25 @@
           <w:u w:val="single"/>
         </w:rPr>
       </w:pPr>
+      <w:bookmarkStart w:id="0" w:name="_GoBack"/>
+      <w:bookmarkEnd w:id="0"/>
+    </w:p>
+    <w:p>
+      <w:pPr>
+        <w:rPr>
+          <w:b/>
+          <w:sz w:val="28"/>
+          <w:u w:val="single"/>
+        </w:rPr>
+      </w:pPr>
+      <w:r>
+        <w:rPr>
+          <w:b/>
+          <w:sz w:val="28"/>
+          <w:u w:val="single"/>
+        </w:rPr>
+        <w:t>Place Building Use Case</w:t>
+      </w:r>
     </w:p>
     <w:tbl>
       <w:tblPr>
@@ -840,7 +859,14 @@
               <w:rPr>
                 <w:sz w:val="24"/>
               </w:rPr>
-              <w:t>The player should have less minerals relevant to the price of the building</w:t>
+              <w:t xml:space="preserve">The player should have less minerals </w:t>
+            </w:r>
+            <w:r>
+              <w:rPr>
+                <w:sz w:val="24"/>
+              </w:rPr>
+              <w:lastRenderedPageBreak/>
+              <w:t>relevant to the price of the building</w:t>
             </w:r>
           </w:p>
         </w:tc>
@@ -858,7 +884,15 @@
               <w:rPr>
                 <w:sz w:val="24"/>
               </w:rPr>
-              <w:t>The player has less minerals then before placing the building</w:t>
+              <w:lastRenderedPageBreak/>
+              <w:t xml:space="preserve">The player has less minerals then </w:t>
+            </w:r>
+            <w:r>
+              <w:rPr>
+                <w:sz w:val="24"/>
+              </w:rPr>
+              <w:lastRenderedPageBreak/>
+              <w:t>before placing the building</w:t>
             </w:r>
           </w:p>
         </w:tc>
@@ -876,6 +910,7 @@
               <w:rPr>
                 <w:sz w:val="24"/>
               </w:rPr>
+              <w:lastRenderedPageBreak/>
               <w:t>Pass</w:t>
             </w:r>
           </w:p>
@@ -935,8 +970,6 @@
               </w:rPr>
               <w:t>An alert should display stating that the player does not have enough minerals</w:t>
             </w:r>
-            <w:bookmarkStart w:id="0" w:name="_GoBack"/>
-            <w:bookmarkEnd w:id="0"/>
           </w:p>
         </w:tc>
         <w:tc>

</xml_diff>

<commit_message>
Did final test case script
</commit_message>
<xml_diff>
--- a/DefiantWorldsGame/Testing/Test Scripts 1&3.docx
+++ b/DefiantWorldsGame/Testing/Test Scripts 1&3.docx
@@ -29,8 +29,6 @@
           <w:u w:val="single"/>
         </w:rPr>
       </w:pPr>
-      <w:bookmarkStart w:id="0" w:name="_GoBack"/>
-      <w:bookmarkEnd w:id="0"/>
     </w:p>
     <w:p>
       <w:pPr>
@@ -1172,6 +1170,940 @@
               </w:rPr>
               <w:t>Again the ghost turns red and the user cannot place it in that location, but no error message is displayed</w:t>
             </w:r>
+          </w:p>
+        </w:tc>
+        <w:tc>
+          <w:tcPr>
+            <w:tcW w:w="1134" w:type="dxa"/>
+          </w:tcPr>
+          <w:p>
+            <w:pPr>
+              <w:rPr>
+                <w:sz w:val="24"/>
+              </w:rPr>
+            </w:pPr>
+            <w:r>
+              <w:rPr>
+                <w:sz w:val="24"/>
+              </w:rPr>
+              <w:t>False</w:t>
+            </w:r>
+          </w:p>
+        </w:tc>
+      </w:tr>
+    </w:tbl>
+    <w:p>
+      <w:pPr>
+        <w:rPr>
+          <w:sz w:val="24"/>
+        </w:rPr>
+      </w:pPr>
+    </w:p>
+    <w:p>
+      <w:pPr>
+        <w:rPr>
+          <w:sz w:val="24"/>
+        </w:rPr>
+      </w:pPr>
+    </w:p>
+    <w:p>
+      <w:pPr>
+        <w:rPr>
+          <w:b/>
+          <w:sz w:val="28"/>
+          <w:u w:val="single"/>
+        </w:rPr>
+      </w:pPr>
+      <w:r>
+        <w:rPr>
+          <w:b/>
+          <w:sz w:val="28"/>
+          <w:u w:val="single"/>
+        </w:rPr>
+        <w:t xml:space="preserve">Build Units </w:t>
+      </w:r>
+      <w:r>
+        <w:rPr>
+          <w:b/>
+          <w:sz w:val="28"/>
+          <w:u w:val="single"/>
+        </w:rPr>
+        <w:t>Use Case</w:t>
+      </w:r>
+    </w:p>
+    <w:tbl>
+      <w:tblPr>
+        <w:tblStyle w:val="TableGrid"/>
+        <w:tblW w:w="9634" w:type="dxa"/>
+        <w:tblLook w:val="04A0" w:firstRow="1" w:lastRow="0" w:firstColumn="1" w:lastColumn="0" w:noHBand="0" w:noVBand="1"/>
+      </w:tblPr>
+      <w:tblGrid>
+        <w:gridCol w:w="1129"/>
+        <w:gridCol w:w="2977"/>
+        <w:gridCol w:w="2268"/>
+        <w:gridCol w:w="2126"/>
+        <w:gridCol w:w="1134"/>
+      </w:tblGrid>
+      <w:tr>
+        <w:tc>
+          <w:tcPr>
+            <w:tcW w:w="1129" w:type="dxa"/>
+          </w:tcPr>
+          <w:p>
+            <w:pPr>
+              <w:rPr>
+                <w:b/>
+                <w:sz w:val="24"/>
+              </w:rPr>
+            </w:pPr>
+            <w:r>
+              <w:rPr>
+                <w:b/>
+                <w:sz w:val="24"/>
+              </w:rPr>
+              <w:t>Case Number</w:t>
+            </w:r>
+          </w:p>
+        </w:tc>
+        <w:tc>
+          <w:tcPr>
+            <w:tcW w:w="2977" w:type="dxa"/>
+          </w:tcPr>
+          <w:p>
+            <w:pPr>
+              <w:rPr>
+                <w:b/>
+                <w:sz w:val="24"/>
+              </w:rPr>
+            </w:pPr>
+            <w:r>
+              <w:rPr>
+                <w:b/>
+                <w:sz w:val="24"/>
+              </w:rPr>
+              <w:t>Test Case</w:t>
+            </w:r>
+          </w:p>
+        </w:tc>
+        <w:tc>
+          <w:tcPr>
+            <w:tcW w:w="2268" w:type="dxa"/>
+          </w:tcPr>
+          <w:p>
+            <w:pPr>
+              <w:rPr>
+                <w:b/>
+                <w:sz w:val="24"/>
+              </w:rPr>
+            </w:pPr>
+            <w:r>
+              <w:rPr>
+                <w:b/>
+                <w:sz w:val="24"/>
+              </w:rPr>
+              <w:t>Expected Result</w:t>
+            </w:r>
+          </w:p>
+        </w:tc>
+        <w:tc>
+          <w:tcPr>
+            <w:tcW w:w="2126" w:type="dxa"/>
+          </w:tcPr>
+          <w:p>
+            <w:pPr>
+              <w:rPr>
+                <w:b/>
+                <w:sz w:val="24"/>
+              </w:rPr>
+            </w:pPr>
+            <w:r>
+              <w:rPr>
+                <w:b/>
+                <w:sz w:val="24"/>
+              </w:rPr>
+              <w:t>Actual Results</w:t>
+            </w:r>
+          </w:p>
+        </w:tc>
+        <w:tc>
+          <w:tcPr>
+            <w:tcW w:w="1134" w:type="dxa"/>
+          </w:tcPr>
+          <w:p>
+            <w:pPr>
+              <w:rPr>
+                <w:b/>
+                <w:sz w:val="24"/>
+              </w:rPr>
+            </w:pPr>
+            <w:r>
+              <w:rPr>
+                <w:b/>
+                <w:sz w:val="24"/>
+              </w:rPr>
+              <w:t>Pass/Fail</w:t>
+            </w:r>
+          </w:p>
+        </w:tc>
+      </w:tr>
+      <w:tr>
+        <w:tc>
+          <w:tcPr>
+            <w:tcW w:w="1129" w:type="dxa"/>
+          </w:tcPr>
+          <w:p>
+            <w:pPr>
+              <w:rPr>
+                <w:sz w:val="24"/>
+              </w:rPr>
+            </w:pPr>
+            <w:r>
+              <w:rPr>
+                <w:sz w:val="24"/>
+              </w:rPr>
+              <w:t>1</w:t>
+            </w:r>
+          </w:p>
+        </w:tc>
+        <w:tc>
+          <w:tcPr>
+            <w:tcW w:w="2977" w:type="dxa"/>
+          </w:tcPr>
+          <w:p>
+            <w:pPr>
+              <w:rPr>
+                <w:sz w:val="24"/>
+              </w:rPr>
+            </w:pPr>
+            <w:r>
+              <w:rPr>
+                <w:sz w:val="24"/>
+              </w:rPr>
+              <w:t>User selects building they want to purchase a unit from</w:t>
+            </w:r>
+          </w:p>
+        </w:tc>
+        <w:tc>
+          <w:tcPr>
+            <w:tcW w:w="2268" w:type="dxa"/>
+          </w:tcPr>
+          <w:p>
+            <w:pPr>
+              <w:rPr>
+                <w:sz w:val="24"/>
+              </w:rPr>
+            </w:pPr>
+            <w:r>
+              <w:rPr>
+                <w:sz w:val="24"/>
+              </w:rPr>
+              <w:t>Information for the current building, along with buttons for constructing units, are shown</w:t>
+            </w:r>
+          </w:p>
+        </w:tc>
+        <w:tc>
+          <w:tcPr>
+            <w:tcW w:w="2126" w:type="dxa"/>
+          </w:tcPr>
+          <w:p>
+            <w:pPr>
+              <w:rPr>
+                <w:sz w:val="24"/>
+              </w:rPr>
+            </w:pPr>
+            <w:r>
+              <w:rPr>
+                <w:sz w:val="24"/>
+              </w:rPr>
+              <w:t>The correct information about the building is displayed along with buttons relating to the units that particular building can purchase</w:t>
+            </w:r>
+          </w:p>
+        </w:tc>
+        <w:tc>
+          <w:tcPr>
+            <w:tcW w:w="1134" w:type="dxa"/>
+          </w:tcPr>
+          <w:p>
+            <w:pPr>
+              <w:rPr>
+                <w:sz w:val="24"/>
+              </w:rPr>
+            </w:pPr>
+            <w:r>
+              <w:rPr>
+                <w:sz w:val="24"/>
+              </w:rPr>
+              <w:t>Pass</w:t>
+            </w:r>
+          </w:p>
+        </w:tc>
+      </w:tr>
+      <w:tr>
+        <w:tc>
+          <w:tcPr>
+            <w:tcW w:w="1129" w:type="dxa"/>
+          </w:tcPr>
+          <w:p>
+            <w:pPr>
+              <w:rPr>
+                <w:sz w:val="24"/>
+              </w:rPr>
+            </w:pPr>
+            <w:r>
+              <w:rPr>
+                <w:sz w:val="24"/>
+              </w:rPr>
+              <w:t>2</w:t>
+            </w:r>
+          </w:p>
+        </w:tc>
+        <w:tc>
+          <w:tcPr>
+            <w:tcW w:w="2977" w:type="dxa"/>
+          </w:tcPr>
+          <w:p>
+            <w:pPr>
+              <w:rPr>
+                <w:sz w:val="24"/>
+              </w:rPr>
+            </w:pPr>
+            <w:r>
+              <w:rPr>
+                <w:sz w:val="24"/>
+              </w:rPr>
+              <w:t>Button for the unit the user wants to build is clicked</w:t>
+            </w:r>
+          </w:p>
+        </w:tc>
+        <w:tc>
+          <w:tcPr>
+            <w:tcW w:w="2268" w:type="dxa"/>
+          </w:tcPr>
+          <w:p>
+            <w:pPr>
+              <w:rPr>
+                <w:sz w:val="24"/>
+              </w:rPr>
+            </w:pPr>
+            <w:r>
+              <w:rPr>
+                <w:sz w:val="24"/>
+              </w:rPr>
+              <w:t>The game begins checks for the specific unit consistent with the button that is being clicked</w:t>
+            </w:r>
+          </w:p>
+        </w:tc>
+        <w:tc>
+          <w:tcPr>
+            <w:tcW w:w="2126" w:type="dxa"/>
+          </w:tcPr>
+          <w:p>
+            <w:pPr>
+              <w:rPr>
+                <w:sz w:val="24"/>
+              </w:rPr>
+            </w:pPr>
+            <w:r>
+              <w:rPr>
+                <w:sz w:val="24"/>
+              </w:rPr>
+              <w:t>When the worker unit button is clicked, for example, the game begins checks specific to the worker unit</w:t>
+            </w:r>
+          </w:p>
+        </w:tc>
+        <w:tc>
+          <w:tcPr>
+            <w:tcW w:w="1134" w:type="dxa"/>
+          </w:tcPr>
+          <w:p>
+            <w:pPr>
+              <w:rPr>
+                <w:sz w:val="24"/>
+              </w:rPr>
+            </w:pPr>
+            <w:r>
+              <w:rPr>
+                <w:sz w:val="24"/>
+              </w:rPr>
+              <w:t>Pass</w:t>
+            </w:r>
+          </w:p>
+        </w:tc>
+      </w:tr>
+      <w:tr>
+        <w:tc>
+          <w:tcPr>
+            <w:tcW w:w="1129" w:type="dxa"/>
+          </w:tcPr>
+          <w:p>
+            <w:pPr>
+              <w:rPr>
+                <w:sz w:val="24"/>
+              </w:rPr>
+            </w:pPr>
+            <w:r>
+              <w:rPr>
+                <w:sz w:val="24"/>
+              </w:rPr>
+              <w:t>3</w:t>
+            </w:r>
+          </w:p>
+        </w:tc>
+        <w:tc>
+          <w:tcPr>
+            <w:tcW w:w="2977" w:type="dxa"/>
+          </w:tcPr>
+          <w:p>
+            <w:pPr>
+              <w:rPr>
+                <w:sz w:val="24"/>
+              </w:rPr>
+            </w:pPr>
+            <w:r>
+              <w:rPr>
+                <w:sz w:val="24"/>
+              </w:rPr>
+              <w:t>Game compares cost of unit to the funds of the player</w:t>
+            </w:r>
+          </w:p>
+        </w:tc>
+        <w:tc>
+          <w:tcPr>
+            <w:tcW w:w="2268" w:type="dxa"/>
+          </w:tcPr>
+          <w:p>
+            <w:pPr>
+              <w:rPr>
+                <w:sz w:val="24"/>
+              </w:rPr>
+            </w:pPr>
+            <w:r>
+              <w:rPr>
+                <w:sz w:val="24"/>
+              </w:rPr>
+              <w:t>If the player has enough funds, the checks progress</w:t>
+            </w:r>
+          </w:p>
+        </w:tc>
+        <w:tc>
+          <w:tcPr>
+            <w:tcW w:w="2126" w:type="dxa"/>
+          </w:tcPr>
+          <w:p>
+            <w:pPr>
+              <w:rPr>
+                <w:sz w:val="24"/>
+              </w:rPr>
+            </w:pPr>
+            <w:r>
+              <w:rPr>
+                <w:sz w:val="24"/>
+              </w:rPr>
+              <w:t xml:space="preserve">The player did have enough funds and the game began checking against </w:t>
+            </w:r>
+            <w:r>
+              <w:rPr>
+                <w:sz w:val="24"/>
+              </w:rPr>
+              <w:lastRenderedPageBreak/>
+              <w:t>the production queue</w:t>
+            </w:r>
+          </w:p>
+        </w:tc>
+        <w:tc>
+          <w:tcPr>
+            <w:tcW w:w="1134" w:type="dxa"/>
+          </w:tcPr>
+          <w:p>
+            <w:pPr>
+              <w:rPr>
+                <w:sz w:val="24"/>
+              </w:rPr>
+            </w:pPr>
+            <w:r>
+              <w:rPr>
+                <w:sz w:val="24"/>
+              </w:rPr>
+              <w:lastRenderedPageBreak/>
+              <w:t>Pass</w:t>
+            </w:r>
+          </w:p>
+        </w:tc>
+      </w:tr>
+      <w:tr>
+        <w:tc>
+          <w:tcPr>
+            <w:tcW w:w="1129" w:type="dxa"/>
+          </w:tcPr>
+          <w:p>
+            <w:pPr>
+              <w:rPr>
+                <w:sz w:val="24"/>
+              </w:rPr>
+            </w:pPr>
+            <w:r>
+              <w:rPr>
+                <w:sz w:val="24"/>
+              </w:rPr>
+              <w:lastRenderedPageBreak/>
+              <w:t>5</w:t>
+            </w:r>
+          </w:p>
+        </w:tc>
+        <w:tc>
+          <w:tcPr>
+            <w:tcW w:w="2977" w:type="dxa"/>
+          </w:tcPr>
+          <w:p>
+            <w:pPr>
+              <w:rPr>
+                <w:sz w:val="24"/>
+              </w:rPr>
+            </w:pPr>
+            <w:r>
+              <w:rPr>
+                <w:sz w:val="24"/>
+              </w:rPr>
+              <w:t>Game checks to make sure unit production queue for that building is not full</w:t>
+            </w:r>
+          </w:p>
+        </w:tc>
+        <w:tc>
+          <w:tcPr>
+            <w:tcW w:w="2268" w:type="dxa"/>
+          </w:tcPr>
+          <w:p>
+            <w:pPr>
+              <w:rPr>
+                <w:sz w:val="24"/>
+              </w:rPr>
+            </w:pPr>
+            <w:r>
+              <w:rPr>
+                <w:sz w:val="24"/>
+              </w:rPr>
+              <w:t xml:space="preserve">If the production queue for the building is not full </w:t>
+            </w:r>
+            <w:r>
+              <w:rPr>
+                <w:sz w:val="24"/>
+              </w:rPr>
+              <w:t>then the purchase of the unit will be allowed</w:t>
+            </w:r>
+          </w:p>
+        </w:tc>
+        <w:tc>
+          <w:tcPr>
+            <w:tcW w:w="2126" w:type="dxa"/>
+          </w:tcPr>
+          <w:p>
+            <w:pPr>
+              <w:rPr>
+                <w:sz w:val="24"/>
+              </w:rPr>
+            </w:pPr>
+            <w:r>
+              <w:rPr>
+                <w:sz w:val="24"/>
+              </w:rPr>
+              <w:t>The unit queue was not full and the purchase was allowed</w:t>
+            </w:r>
+          </w:p>
+        </w:tc>
+        <w:tc>
+          <w:tcPr>
+            <w:tcW w:w="1134" w:type="dxa"/>
+          </w:tcPr>
+          <w:p>
+            <w:pPr>
+              <w:rPr>
+                <w:sz w:val="24"/>
+              </w:rPr>
+            </w:pPr>
+            <w:r>
+              <w:rPr>
+                <w:sz w:val="24"/>
+              </w:rPr>
+              <w:t>Pass</w:t>
+            </w:r>
+          </w:p>
+        </w:tc>
+      </w:tr>
+      <w:tr>
+        <w:tc>
+          <w:tcPr>
+            <w:tcW w:w="1129" w:type="dxa"/>
+          </w:tcPr>
+          <w:p>
+            <w:pPr>
+              <w:rPr>
+                <w:sz w:val="24"/>
+              </w:rPr>
+            </w:pPr>
+            <w:r>
+              <w:rPr>
+                <w:sz w:val="24"/>
+              </w:rPr>
+              <w:t>7</w:t>
+            </w:r>
+          </w:p>
+        </w:tc>
+        <w:tc>
+          <w:tcPr>
+            <w:tcW w:w="2977" w:type="dxa"/>
+          </w:tcPr>
+          <w:p>
+            <w:pPr>
+              <w:rPr>
+                <w:sz w:val="24"/>
+              </w:rPr>
+            </w:pPr>
+            <w:r>
+              <w:rPr>
+                <w:sz w:val="24"/>
+              </w:rPr>
+              <w:t>Game deducts the cost of the unit from the player</w:t>
+            </w:r>
+          </w:p>
+        </w:tc>
+        <w:tc>
+          <w:tcPr>
+            <w:tcW w:w="2268" w:type="dxa"/>
+          </w:tcPr>
+          <w:p>
+            <w:pPr>
+              <w:rPr>
+                <w:sz w:val="24"/>
+              </w:rPr>
+            </w:pPr>
+            <w:r>
+              <w:rPr>
+                <w:sz w:val="24"/>
+              </w:rPr>
+              <w:t>The cost of the unit is deducted from the player</w:t>
+            </w:r>
+          </w:p>
+        </w:tc>
+        <w:tc>
+          <w:tcPr>
+            <w:tcW w:w="2126" w:type="dxa"/>
+          </w:tcPr>
+          <w:p>
+            <w:pPr>
+              <w:rPr>
+                <w:sz w:val="24"/>
+              </w:rPr>
+            </w:pPr>
+            <w:r>
+              <w:rPr>
+                <w:sz w:val="24"/>
+              </w:rPr>
+              <w:t>The cost of the unit is deducted from the player</w:t>
+            </w:r>
+          </w:p>
+        </w:tc>
+        <w:tc>
+          <w:tcPr>
+            <w:tcW w:w="1134" w:type="dxa"/>
+          </w:tcPr>
+          <w:p>
+            <w:pPr>
+              <w:rPr>
+                <w:sz w:val="24"/>
+              </w:rPr>
+            </w:pPr>
+            <w:r>
+              <w:rPr>
+                <w:sz w:val="24"/>
+              </w:rPr>
+              <w:t>Pass</w:t>
+            </w:r>
+          </w:p>
+        </w:tc>
+      </w:tr>
+      <w:tr>
+        <w:tc>
+          <w:tcPr>
+            <w:tcW w:w="1129" w:type="dxa"/>
+          </w:tcPr>
+          <w:p>
+            <w:pPr>
+              <w:rPr>
+                <w:sz w:val="24"/>
+              </w:rPr>
+            </w:pPr>
+            <w:r>
+              <w:rPr>
+                <w:sz w:val="24"/>
+              </w:rPr>
+              <w:t>8</w:t>
+            </w:r>
+          </w:p>
+        </w:tc>
+        <w:tc>
+          <w:tcPr>
+            <w:tcW w:w="2977" w:type="dxa"/>
+          </w:tcPr>
+          <w:p>
+            <w:pPr>
+              <w:rPr>
+                <w:sz w:val="24"/>
+              </w:rPr>
+            </w:pPr>
+            <w:r>
+              <w:rPr>
+                <w:sz w:val="24"/>
+              </w:rPr>
+              <w:t>Building begins production of the unit</w:t>
+            </w:r>
+          </w:p>
+        </w:tc>
+        <w:tc>
+          <w:tcPr>
+            <w:tcW w:w="2268" w:type="dxa"/>
+          </w:tcPr>
+          <w:p>
+            <w:pPr>
+              <w:rPr>
+                <w:sz w:val="24"/>
+              </w:rPr>
+            </w:pPr>
+            <w:r>
+              <w:rPr>
+                <w:sz w:val="24"/>
+              </w:rPr>
+              <w:t>The timer until the unit is finished building begins counting down</w:t>
+            </w:r>
+          </w:p>
+        </w:tc>
+        <w:tc>
+          <w:tcPr>
+            <w:tcW w:w="2126" w:type="dxa"/>
+          </w:tcPr>
+          <w:p>
+            <w:pPr>
+              <w:rPr>
+                <w:sz w:val="24"/>
+              </w:rPr>
+            </w:pPr>
+            <w:r>
+              <w:rPr>
+                <w:sz w:val="24"/>
+              </w:rPr>
+              <w:t>The timer until the unit is finished building begins counting down</w:t>
+            </w:r>
+          </w:p>
+        </w:tc>
+        <w:tc>
+          <w:tcPr>
+            <w:tcW w:w="1134" w:type="dxa"/>
+          </w:tcPr>
+          <w:p>
+            <w:pPr>
+              <w:rPr>
+                <w:sz w:val="24"/>
+              </w:rPr>
+            </w:pPr>
+            <w:r>
+              <w:rPr>
+                <w:sz w:val="24"/>
+              </w:rPr>
+              <w:t>Pass</w:t>
+            </w:r>
+            <w:bookmarkStart w:id="0" w:name="_GoBack"/>
+            <w:bookmarkEnd w:id="0"/>
+          </w:p>
+        </w:tc>
+      </w:tr>
+      <w:tr>
+        <w:tc>
+          <w:tcPr>
+            <w:tcW w:w="1129" w:type="dxa"/>
+          </w:tcPr>
+          <w:p>
+            <w:pPr>
+              <w:rPr>
+                <w:sz w:val="24"/>
+              </w:rPr>
+            </w:pPr>
+            <w:r>
+              <w:rPr>
+                <w:sz w:val="24"/>
+              </w:rPr>
+              <w:t>3A1</w:t>
+            </w:r>
+          </w:p>
+        </w:tc>
+        <w:tc>
+          <w:tcPr>
+            <w:tcW w:w="2977" w:type="dxa"/>
+          </w:tcPr>
+          <w:p>
+            <w:pPr>
+              <w:rPr>
+                <w:sz w:val="24"/>
+              </w:rPr>
+            </w:pPr>
+            <w:r>
+              <w:rPr>
+                <w:sz w:val="24"/>
+              </w:rPr>
+              <w:t>An error message should display to show that the player does not have enough minerals for the unit purchase</w:t>
+            </w:r>
+          </w:p>
+        </w:tc>
+        <w:tc>
+          <w:tcPr>
+            <w:tcW w:w="2268" w:type="dxa"/>
+          </w:tcPr>
+          <w:p>
+            <w:pPr>
+              <w:rPr>
+                <w:sz w:val="24"/>
+              </w:rPr>
+            </w:pPr>
+            <w:r>
+              <w:rPr>
+                <w:sz w:val="24"/>
+              </w:rPr>
+              <w:t xml:space="preserve">The unit cannot be purchased </w:t>
+            </w:r>
+            <w:r>
+              <w:rPr>
+                <w:sz w:val="24"/>
+              </w:rPr>
+              <w:t xml:space="preserve">and an </w:t>
+            </w:r>
+            <w:r>
+              <w:rPr>
+                <w:sz w:val="24"/>
+              </w:rPr>
+              <w:t>error message is displayed</w:t>
+            </w:r>
+          </w:p>
+        </w:tc>
+        <w:tc>
+          <w:tcPr>
+            <w:tcW w:w="2126" w:type="dxa"/>
+          </w:tcPr>
+          <w:p>
+            <w:pPr>
+              <w:rPr>
+                <w:sz w:val="24"/>
+              </w:rPr>
+            </w:pPr>
+            <w:r>
+              <w:rPr>
+                <w:sz w:val="24"/>
+              </w:rPr>
+              <w:t>The unit cannot be purchased however no error message is displayed</w:t>
+            </w:r>
+          </w:p>
+        </w:tc>
+        <w:tc>
+          <w:tcPr>
+            <w:tcW w:w="1134" w:type="dxa"/>
+          </w:tcPr>
+          <w:p>
+            <w:pPr>
+              <w:rPr>
+                <w:sz w:val="24"/>
+              </w:rPr>
+            </w:pPr>
+            <w:r>
+              <w:rPr>
+                <w:sz w:val="24"/>
+              </w:rPr>
+              <w:t>False</w:t>
+            </w:r>
+          </w:p>
+        </w:tc>
+      </w:tr>
+      <w:tr>
+        <w:tc>
+          <w:tcPr>
+            <w:tcW w:w="1129" w:type="dxa"/>
+          </w:tcPr>
+          <w:p>
+            <w:pPr>
+              <w:rPr>
+                <w:sz w:val="24"/>
+              </w:rPr>
+            </w:pPr>
+            <w:r>
+              <w:rPr>
+                <w:sz w:val="24"/>
+              </w:rPr>
+              <w:t>5</w:t>
+            </w:r>
+            <w:r>
+              <w:rPr>
+                <w:sz w:val="24"/>
+              </w:rPr>
+              <w:t>A1</w:t>
+            </w:r>
+          </w:p>
+        </w:tc>
+        <w:tc>
+          <w:tcPr>
+            <w:tcW w:w="2977" w:type="dxa"/>
+          </w:tcPr>
+          <w:p>
+            <w:pPr>
+              <w:rPr>
+                <w:sz w:val="24"/>
+              </w:rPr>
+            </w:pPr>
+            <w:r>
+              <w:rPr>
+                <w:sz w:val="24"/>
+              </w:rPr>
+              <w:t>An error message should display to state that the queue for this building is full</w:t>
+            </w:r>
+          </w:p>
+        </w:tc>
+        <w:tc>
+          <w:tcPr>
+            <w:tcW w:w="2268" w:type="dxa"/>
+          </w:tcPr>
+          <w:p>
+            <w:pPr>
+              <w:rPr>
+                <w:sz w:val="24"/>
+              </w:rPr>
+            </w:pPr>
+            <w:r>
+              <w:rPr>
+                <w:sz w:val="24"/>
+              </w:rPr>
+              <w:t>The unit cannot be purchased and an error message appears specifying that the unit queue is full</w:t>
+            </w:r>
+          </w:p>
+        </w:tc>
+        <w:tc>
+          <w:tcPr>
+            <w:tcW w:w="2126" w:type="dxa"/>
+          </w:tcPr>
+          <w:p>
+            <w:pPr>
+              <w:rPr>
+                <w:sz w:val="24"/>
+              </w:rPr>
+            </w:pPr>
+            <w:r>
+              <w:rPr>
+                <w:sz w:val="24"/>
+              </w:rPr>
+              <w:t xml:space="preserve">The unit cannot be purchased but there is no error </w:t>
+            </w:r>
+            <w:proofErr w:type="spellStart"/>
+            <w:r>
+              <w:rPr>
+                <w:sz w:val="24"/>
+              </w:rPr>
+              <w:t>messsage</w:t>
+            </w:r>
+            <w:proofErr w:type="spellEnd"/>
           </w:p>
         </w:tc>
         <w:tc>

</xml_diff>